<commit_message>
Working on the literature review of the dissertation
</commit_message>
<xml_diff>
--- a/Dissertation/CMP9056M_MCompResearchProject_AssessmentItem2_12421031.docx
+++ b/Dissertation/CMP9056M_MCompResearchProject_AssessmentItem2_12421031.docx
@@ -278,8 +278,8 @@
           <w:rFonts w:ascii="Cambria" w:hAnsi="Cambria"/>
         </w:rPr>
       </w:pPr>
-      <w:bookmarkStart w:id="0" w:name="_Toc479851150"/>
-      <w:bookmarkStart w:id="1" w:name="_Toc507946862"/>
+      <w:bookmarkStart w:id="0" w:name="_Toc507946862"/>
+      <w:bookmarkStart w:id="1" w:name="_Toc479851150"/>
       <w:r>
         <w:rPr>
           <w:rFonts w:ascii="Cambria" w:hAnsi="Cambria"/>
@@ -287,7 +287,7 @@
         <w:lastRenderedPageBreak/>
         <w:t>ACKNOWLEDGEMENTS</w:t>
       </w:r>
-      <w:bookmarkEnd w:id="1"/>
+      <w:bookmarkEnd w:id="0"/>
     </w:p>
     <w:p/>
     <w:p>
@@ -392,7 +392,7 @@
         <w:br w:type="page"/>
       </w:r>
     </w:p>
-    <w:bookmarkEnd w:id="0" w:displacedByCustomXml="next"/>
+    <w:bookmarkEnd w:id="1" w:displacedByCustomXml="next"/>
     <w:sdt>
       <w:sdtPr>
         <w:rPr>
@@ -1840,40 +1840,31 @@
           <w:b/>
         </w:rPr>
         <w:lastRenderedPageBreak/>
-        <w:t>CHAPTER</w:t>
-      </w:r>
-      <w:bookmarkStart w:id="4" w:name="_GoBack"/>
+        <w:t>CHAPTER 1: INTRODUCTION</w:t>
+      </w:r>
+      <w:bookmarkEnd w:id="3"/>
+    </w:p>
+    <w:p>
+      <w:pPr>
+        <w:pStyle w:val="Heading2"/>
+        <w:rPr>
+          <w:rFonts w:ascii="Cambria" w:hAnsi="Cambria"/>
+        </w:rPr>
+      </w:pPr>
+      <w:bookmarkStart w:id="4" w:name="_Toc507946865"/>
+      <w:r>
+        <w:rPr>
+          <w:rFonts w:ascii="Cambria" w:hAnsi="Cambria"/>
+        </w:rPr>
+        <w:t xml:space="preserve">1.1 </w:t>
+      </w:r>
+      <w:r>
+        <w:rPr>
+          <w:rFonts w:ascii="Cambria" w:hAnsi="Cambria"/>
+        </w:rPr>
+        <w:t>BACKGROUND TO THE PROJECT</w:t>
+      </w:r>
       <w:bookmarkEnd w:id="4"/>
-      <w:r>
-        <w:rPr>
-          <w:rFonts w:ascii="Cambria" w:hAnsi="Cambria"/>
-          <w:b/>
-        </w:rPr>
-        <w:t xml:space="preserve"> 1: INTRODUCTION</w:t>
-      </w:r>
-      <w:bookmarkEnd w:id="3"/>
-    </w:p>
-    <w:p>
-      <w:pPr>
-        <w:pStyle w:val="Heading2"/>
-        <w:rPr>
-          <w:rFonts w:ascii="Cambria" w:hAnsi="Cambria"/>
-        </w:rPr>
-      </w:pPr>
-      <w:bookmarkStart w:id="5" w:name="_Toc507946865"/>
-      <w:r>
-        <w:rPr>
-          <w:rFonts w:ascii="Cambria" w:hAnsi="Cambria"/>
-        </w:rPr>
-        <w:t xml:space="preserve">1.1 </w:t>
-      </w:r>
-      <w:r>
-        <w:rPr>
-          <w:rFonts w:ascii="Cambria" w:hAnsi="Cambria"/>
-        </w:rPr>
-        <w:t>BACKGROUND TO THE PROJECT</w:t>
-      </w:r>
-      <w:bookmarkEnd w:id="5"/>
     </w:p>
     <w:p>
       <w:pPr>
@@ -1992,7 +1983,7 @@
           <w:rFonts w:ascii="Cambria" w:hAnsi="Cambria"/>
         </w:rPr>
       </w:pPr>
-      <w:bookmarkStart w:id="6" w:name="_Toc507946866"/>
+      <w:bookmarkStart w:id="5" w:name="_Toc507946866"/>
       <w:r>
         <w:rPr>
           <w:rFonts w:ascii="Cambria" w:hAnsi="Cambria"/>
@@ -2005,7 +1996,7 @@
         </w:rPr>
         <w:t>PROJECT AIM AND OBJECTIVES</w:t>
       </w:r>
-      <w:bookmarkEnd w:id="6"/>
+      <w:bookmarkEnd w:id="5"/>
     </w:p>
     <w:p>
       <w:pPr>
@@ -2204,7 +2195,7 @@
           <w:b/>
         </w:rPr>
       </w:pPr>
-      <w:bookmarkStart w:id="7" w:name="_Toc507946867"/>
+      <w:bookmarkStart w:id="6" w:name="_Toc507946867"/>
       <w:r>
         <w:rPr>
           <w:rFonts w:ascii="Cambria" w:hAnsi="Cambria"/>
@@ -2212,7 +2203,7 @@
         </w:rPr>
         <w:t>CHAPTER 2: LITERATURE REVIEW</w:t>
       </w:r>
-      <w:bookmarkEnd w:id="7"/>
+      <w:bookmarkEnd w:id="6"/>
     </w:p>
     <w:p>
       <w:pPr>
@@ -2236,27 +2227,15 @@
           <w:rFonts w:ascii="Cambria" w:hAnsi="Cambria"/>
         </w:rPr>
       </w:pPr>
-      <w:bookmarkStart w:id="8" w:name="_Toc507946868"/>
+      <w:bookmarkStart w:id="7" w:name="_Toc507946868"/>
       <w:r>
         <w:rPr>
           <w:rFonts w:ascii="Cambria" w:hAnsi="Cambria"/>
         </w:rPr>
         <w:lastRenderedPageBreak/>
-        <w:t>2.1</w:t>
-      </w:r>
-      <w:r>
-        <w:rPr>
-          <w:rFonts w:ascii="Cambria" w:hAnsi="Cambria"/>
-        </w:rPr>
-        <w:t xml:space="preserve"> </w:t>
-      </w:r>
-      <w:r>
-        <w:rPr>
-          <w:rFonts w:ascii="Cambria" w:hAnsi="Cambria"/>
-        </w:rPr>
         <w:t>BENEFITS OF AUTOMATION AND COMPUTER-AIDED APPROACHES</w:t>
       </w:r>
-      <w:bookmarkEnd w:id="8"/>
+      <w:bookmarkEnd w:id="7"/>
     </w:p>
     <w:p>
       <w:pPr>
@@ -2287,14 +2266,14 @@
         </w:rPr>
         <w:t xml:space="preserve">Artificial Neural Network (ANN) is a methodology largely founded upon an attempt to replicate the methodologies performed by a biological brain to process data. However, a study was conducted which involved a comprehensive review of more than 200 applications of neural networks being incorporated into modern day system architecture. </w:t>
       </w:r>
-      <w:bookmarkStart w:id="9" w:name="_Hlk496476486"/>
+      <w:bookmarkStart w:id="8" w:name="_Hlk496476486"/>
       <w:r>
         <w:rPr>
           <w:rFonts w:ascii="Times New Roman" w:hAnsi="Times New Roman" w:cs="Times New Roman"/>
         </w:rPr>
         <w:t xml:space="preserve">Egmont-Petersen et al (2001) </w:t>
       </w:r>
-      <w:bookmarkEnd w:id="9"/>
+      <w:bookmarkEnd w:id="8"/>
       <w:r>
         <w:rPr>
           <w:rFonts w:ascii="Times New Roman" w:hAnsi="Times New Roman" w:cs="Times New Roman"/>
@@ -2381,30 +2360,15 @@
       <w:pPr>
         <w:pStyle w:val="Heading2"/>
         <w:rPr>
-          <w:rFonts w:ascii="Cambria" w:hAnsi="Cambria"/>
-        </w:rPr>
-      </w:pPr>
-      <w:bookmarkStart w:id="10" w:name="_Toc507946869"/>
-      <w:r>
-        <w:rPr>
-          <w:rFonts w:ascii="Cambria" w:hAnsi="Cambria"/>
-        </w:rPr>
-        <w:t>2.2</w:t>
-      </w:r>
-      <w:r>
-        <w:rPr>
-          <w:rFonts w:ascii="Cambria" w:hAnsi="Cambria"/>
-        </w:rPr>
-        <w:t xml:space="preserve"> </w:t>
-      </w:r>
-      <w:r>
-        <w:rPr>
-          <w:rFonts w:ascii="Cambria" w:hAnsi="Cambria"/>
-        </w:rPr>
-        <w:t>EXISTING DEEP-LEARNING NEURAL NETWORK SYSTEMS</w:t>
-      </w:r>
-      <w:bookmarkStart w:id="11" w:name="_Toc480239805"/>
-      <w:bookmarkEnd w:id="10"/>
+          <w:rFonts w:ascii="Cambria" w:hAnsi="Cambria" w:cs="Arial"/>
+        </w:rPr>
+      </w:pPr>
+      <w:r>
+        <w:rPr>
+          <w:rFonts w:ascii="Cambria" w:hAnsi="Cambria" w:cs="Arial"/>
+        </w:rPr>
+        <w:t>CHALLENGES OF DEEP-LEARNING SYSTEMS</w:t>
+      </w:r>
     </w:p>
     <w:p>
       <w:pPr>
@@ -2418,7 +2382,75 @@
         <w:rPr>
           <w:rFonts w:ascii="Times New Roman" w:hAnsi="Times New Roman" w:cs="Times New Roman"/>
         </w:rPr>
-        <w:t xml:space="preserve">Deep convolutional neural networks (CNN) are a form of ANN which are largely inspired by the biological processes and organisation of the visual cortex of a biological brain. A CNN structure is largely comprised of an input and an output layer, with a variable number of hidden layers depending on the desired complexity of the system. The hidden layers can include convolutional, pooling or fully connected layers. </w:t>
+        <w:t xml:space="preserve">The term “Big Data” refers to extremely large datasets that have been procured as a result of advancements in data storage capability, increase of computational power and more data volume accessibility. Sutton and Barlow (1998) suggest that deep-learning architectures provide the capability for effective analysis and abstraction of useful knowledge from both large amounts of data and data collected from difference sources. To this end, the utilisation of “Big Data” provides the opportunity for more patterns and correlations to be detected and analysed by the deep-learning model, hence; more data can provide a higher level of data abstraction. </w:t>
+      </w:r>
+      <w:r>
+        <w:rPr>
+          <w:rFonts w:ascii="Times New Roman" w:hAnsi="Times New Roman" w:cs="Times New Roman"/>
+          <w:highlight w:val="yellow"/>
+        </w:rPr>
+        <w:t xml:space="preserve">Furthermore, </w:t>
+      </w:r>
+      <w:proofErr w:type="spellStart"/>
+      <w:r>
+        <w:rPr>
+          <w:rFonts w:ascii="Times New Roman" w:hAnsi="Times New Roman" w:cs="Times New Roman"/>
+          <w:highlight w:val="yellow"/>
+        </w:rPr>
+        <w:t>Gheisari</w:t>
+      </w:r>
+      <w:proofErr w:type="spellEnd"/>
+      <w:r>
+        <w:rPr>
+          <w:rFonts w:ascii="Times New Roman" w:hAnsi="Times New Roman" w:cs="Times New Roman"/>
+          <w:highlight w:val="yellow"/>
+        </w:rPr>
+        <w:t xml:space="preserve"> et al. (2017) suggest that while this is the case, this also presents many challenges to be faced with the deep-learning model.</w:t>
+      </w:r>
+      <w:r>
+        <w:rPr>
+          <w:rFonts w:ascii="Times New Roman" w:hAnsi="Times New Roman" w:cs="Times New Roman"/>
+        </w:rPr>
+        <w:t xml:space="preserve"> </w:t>
+      </w:r>
+    </w:p>
+    <w:p>
+      <w:pPr>
+        <w:pStyle w:val="Heading2"/>
+        <w:rPr>
+          <w:rFonts w:ascii="Cambria" w:hAnsi="Cambria"/>
+        </w:rPr>
+      </w:pPr>
+      <w:bookmarkStart w:id="9" w:name="_Toc507946869"/>
+      <w:r>
+        <w:rPr>
+          <w:rFonts w:ascii="Cambria" w:hAnsi="Cambria"/>
+        </w:rPr>
+        <w:lastRenderedPageBreak/>
+        <w:t>EXISTING DEEP-LEARNING NEURAL NETWORK SYSTEMS</w:t>
+      </w:r>
+      <w:bookmarkStart w:id="10" w:name="_Toc480239805"/>
+      <w:bookmarkEnd w:id="9"/>
+    </w:p>
+    <w:p>
+      <w:pPr>
+        <w:spacing w:line="360" w:lineRule="auto"/>
+        <w:jc w:val="both"/>
+        <w:rPr>
+          <w:rFonts w:ascii="Times New Roman" w:hAnsi="Times New Roman" w:cs="Times New Roman"/>
+        </w:rPr>
+      </w:pPr>
+      <w:r>
+        <w:rPr>
+          <w:rFonts w:ascii="Times New Roman" w:hAnsi="Times New Roman" w:cs="Times New Roman"/>
+        </w:rPr>
+        <w:t>C</w:t>
+      </w:r>
+      <w:r>
+        <w:rPr>
+          <w:rFonts w:ascii="Times New Roman" w:hAnsi="Times New Roman" w:cs="Times New Roman"/>
+        </w:rPr>
+        <w:t xml:space="preserve">onvolutional neural networks (CNN) are a form of ANN which are largely inspired by the biological processes and organisation of the visual cortex of a biological brain. A CNN structure is largely comprised of an input and an output layer, with a variable number of hidden layers depending on the desired complexity of the system. The hidden layers can include convolutional, pooling or fully connected layers. </w:t>
       </w:r>
     </w:p>
     <w:p>
@@ -2443,7 +2475,6 @@
           <w:rFonts w:ascii="Times New Roman" w:hAnsi="Times New Roman" w:cs="Times New Roman"/>
           <w:noProof/>
         </w:rPr>
-        <w:lastRenderedPageBreak/>
         <mc:AlternateContent>
           <mc:Choice Requires="wpg">
             <w:drawing>
@@ -2833,7 +2864,14 @@
         <w:rPr>
           <w:rFonts w:ascii="Times New Roman" w:hAnsi="Times New Roman" w:cs="Times New Roman"/>
         </w:rPr>
-        <w:t xml:space="preserve">Zhao et al (2009) developed an automatic mass peanut seed detection algorithm through appearance characteristics of each peanut seed. This entailed the process of performing component analysis for evaluating the contribution rate of each variable, which would subsequently be input as component parameters for the neural network model of the algorithm. Zhao et al (2009) found that the automatic mass peanut seed detection algorithm achieved a peanut seed variety recognition rate reached 91.2% and a quality recognition rate of 93.0%. This study surmised that the developed peanut detection algorithm through a machine vision approach possessed cost and speed </w:t>
+        <w:t xml:space="preserve">Zhao et al (2009) developed an automatic mass peanut seed detection algorithm through appearance characteristics of each peanut seed. This entailed the process of performing component analysis for evaluating the contribution rate of each variable, which would subsequently be input as component parameters for the neural network model of the algorithm. Zhao et al (2009) found that the automatic mass peanut seed detection algorithm achieved a peanut seed variety recognition rate reached 91.2% and a quality recognition rate of 93.0%. This study surmised that the developed peanut detection </w:t>
+      </w:r>
+      <w:r>
+        <w:rPr>
+          <w:rFonts w:ascii="Times New Roman" w:hAnsi="Times New Roman" w:cs="Times New Roman"/>
+        </w:rPr>
+        <w:lastRenderedPageBreak/>
+        <w:t xml:space="preserve">algorithm through a machine vision approach possessed cost and speed </w:t>
       </w:r>
       <w:proofErr w:type="gramStart"/>
       <w:r>
@@ -2876,14 +2914,7 @@
         <w:rPr>
           <w:rFonts w:ascii="Times New Roman" w:hAnsi="Times New Roman" w:cs="Times New Roman"/>
         </w:rPr>
-        <w:t xml:space="preserve"> et al (2002) suggest that the evaluation of a large number of micrographs by human experts is time consuming and nearly impossible due to the observer’s concentration naturally declining rapidly during the visual inspection of the noisy intensity images. Within this system, the detection of </w:t>
-      </w:r>
-      <w:r>
-        <w:rPr>
-          <w:rFonts w:ascii="Times New Roman" w:hAnsi="Times New Roman" w:cs="Times New Roman"/>
-        </w:rPr>
-        <w:lastRenderedPageBreak/>
-        <w:t>fluorescent cells as focus points is performed in the first module of the system architecture, this consists of a neural network of local linear map type (LLM) which is trained through a set of image patches that contain fluorescent cells.</w:t>
+        <w:t xml:space="preserve"> et al (2002) suggest that the evaluation of a large number of micrographs by human experts is time consuming and nearly impossible due to the observer’s concentration naturally declining rapidly during the visual inspection of the noisy intensity images. Within this system, the detection of fluorescent cells as focus points is performed in the first module of the system architecture, this consists of a neural network of local linear map type (LLM) which is trained through a set of image patches that contain fluorescent cells.</w:t>
       </w:r>
     </w:p>
     <w:p>
@@ -2937,21 +2968,15 @@
           <w:rFonts w:ascii="Cambria" w:hAnsi="Cambria" w:cs="Arial"/>
         </w:rPr>
       </w:pPr>
-      <w:bookmarkStart w:id="12" w:name="_Toc507946870"/>
-      <w:r>
-        <w:rPr>
-          <w:rFonts w:ascii="Cambria" w:hAnsi="Cambria" w:cs="Arial"/>
-        </w:rPr>
-        <w:t xml:space="preserve">2.3 </w:t>
+      <w:bookmarkStart w:id="11" w:name="_Toc507946870"/>
+      <w:bookmarkEnd w:id="10"/>
+      <w:r>
+        <w:rPr>
+          <w:rFonts w:ascii="Cambria" w:hAnsi="Cambria"/>
+        </w:rPr>
+        <w:t>DEEP-LEARNING WITH A GRAPHICS PROCESSING UNIT (GPU)</w:t>
       </w:r>
       <w:bookmarkEnd w:id="11"/>
-      <w:r>
-        <w:rPr>
-          <w:rFonts w:ascii="Cambria" w:hAnsi="Cambria"/>
-        </w:rPr>
-        <w:t>DEEP-LEARNING WITH A GRAPHICS PROCESSING UNIT (GPU)</w:t>
-      </w:r>
-      <w:bookmarkEnd w:id="12"/>
     </w:p>
     <w:p>
       <w:pPr>
@@ -3021,7 +3046,14 @@
         <w:rPr>
           <w:rFonts w:ascii="Times New Roman" w:hAnsi="Times New Roman" w:cs="Times New Roman"/>
         </w:rPr>
-        <w:t xml:space="preserve"> model in real-time image processing, it was also established that the image quality needs to be adjusted in consideration of the image size and the fluoroscopic frame rate, as in some cases the results suggested a performance which was under 30fps and therefore deemed unsuitable for real-time processing. </w:t>
+        <w:t xml:space="preserve"> model in real-time image processing, it was also established that the image quality needs to be adjusted in </w:t>
+      </w:r>
+      <w:r>
+        <w:rPr>
+          <w:rFonts w:ascii="Times New Roman" w:hAnsi="Times New Roman" w:cs="Times New Roman"/>
+        </w:rPr>
+        <w:lastRenderedPageBreak/>
+        <w:t xml:space="preserve">consideration of the image size and the fluoroscopic frame rate, as in some cases the results suggested a performance which was under 30fps and therefore deemed unsuitable for real-time processing. </w:t>
       </w:r>
     </w:p>
     <w:p>
@@ -3030,36 +3062,273 @@
         <w:jc w:val="both"/>
         <w:rPr>
           <w:rFonts w:ascii="Times New Roman" w:hAnsi="Times New Roman" w:cs="Times New Roman"/>
+        </w:rPr>
+      </w:pPr>
+      <w:r>
+        <w:rPr>
+          <w:rFonts w:ascii="Times New Roman" w:hAnsi="Times New Roman" w:cs="Times New Roman"/>
+        </w:rPr>
+        <w:t xml:space="preserve">Similarly, further research indicates that while ANNs are becoming more popular in acoustic model training, the speed of the model performance can be improved by utilising the GPU device. To this end, a back-propagation (BP) neural network acoustic model for speech recognition is developed and utilised on the GPU device, therefore the application of an asynchronous implementation between the CPU and GPU alongside parallel reduction could be applied on some of the operations involved within the BP neural network. As such, Liu et al (2012) concluded that the training of the BP neural network was accelerated 26 times faster than using a single thread Intel Math Kernel Library implementation, this as a result enabled the opportunity for more data and more complex neural networks to be developed. Thus, this could suggest a performance improvement </w:t>
+      </w:r>
+      <w:r>
+        <w:rPr>
+          <w:rFonts w:ascii="Times New Roman" w:hAnsi="Times New Roman" w:cs="Times New Roman"/>
+        </w:rPr>
+        <w:t>in regard to</w:t>
+      </w:r>
+      <w:r>
+        <w:rPr>
+          <w:rFonts w:ascii="Times New Roman" w:hAnsi="Times New Roman" w:cs="Times New Roman"/>
+        </w:rPr>
+        <w:t xml:space="preserve"> the recognition accuracy and speed of the algorithm that is going to be developed in this project if GPU-enabled processes are considered.</w:t>
+      </w:r>
+    </w:p>
+    <w:p>
+      <w:pPr>
+        <w:pStyle w:val="Heading2"/>
+        <w:rPr>
+          <w:rFonts w:ascii="Cambria" w:hAnsi="Cambria" w:cs="Arial"/>
+        </w:rPr>
+      </w:pPr>
+      <w:r>
+        <w:rPr>
+          <w:rFonts w:ascii="Cambria" w:hAnsi="Cambria" w:cs="Arial"/>
+        </w:rPr>
+        <w:t>SUPERPIXEL SEGMENTATION</w:t>
+      </w:r>
+    </w:p>
+    <w:p>
+      <w:pPr>
+        <w:spacing w:line="360" w:lineRule="auto"/>
+        <w:jc w:val="both"/>
+        <w:rPr>
+          <w:rFonts w:ascii="Times New Roman" w:hAnsi="Times New Roman" w:cs="Times New Roman"/>
+        </w:rPr>
+      </w:pPr>
+      <w:r>
+        <w:rPr>
+          <w:rFonts w:ascii="Times New Roman" w:hAnsi="Times New Roman" w:cs="Times New Roman"/>
+        </w:rPr>
+        <w:t>Superpixel segmentation can be derived as a popular image processing technique which operates by dividing the pixels of an image with similar visual characteristics into an atomic region</w:t>
+      </w:r>
+      <w:r>
+        <w:rPr>
+          <w:rFonts w:ascii="Times New Roman" w:hAnsi="Times New Roman" w:cs="Times New Roman"/>
+        </w:rPr>
+        <w:t xml:space="preserve">, effectively replacing the </w:t>
+      </w:r>
+      <w:r>
+        <w:rPr>
+          <w:rFonts w:ascii="Times New Roman" w:hAnsi="Times New Roman" w:cs="Times New Roman"/>
+        </w:rPr>
+        <w:t>original rigid structure of the pixel grid.</w:t>
+      </w:r>
+      <w:r>
+        <w:rPr>
+          <w:rFonts w:ascii="Times New Roman" w:hAnsi="Times New Roman" w:cs="Times New Roman"/>
+        </w:rPr>
+        <w:t xml:space="preserve"> </w:t>
+      </w:r>
+      <w:proofErr w:type="spellStart"/>
+      <w:r>
+        <w:rPr>
+          <w:rFonts w:ascii="Times New Roman" w:hAnsi="Times New Roman" w:cs="Times New Roman"/>
+        </w:rPr>
+        <w:t>Achanta</w:t>
+      </w:r>
+      <w:proofErr w:type="spellEnd"/>
+      <w:r>
+        <w:rPr>
+          <w:rFonts w:ascii="Times New Roman" w:hAnsi="Times New Roman" w:cs="Times New Roman"/>
+        </w:rPr>
+        <w:t xml:space="preserve"> et al (2012) further describes this image segmentation methodology as being capable of capturing image redundancy and provides an effective means for computing image features and in turn can reduce the complexity of any subsequence image processing tasks that may be applied in later phases of a system.</w:t>
+      </w:r>
+    </w:p>
+    <w:p>
+      <w:pPr>
+        <w:spacing w:line="360" w:lineRule="auto"/>
+        <w:jc w:val="both"/>
+        <w:rPr>
+          <w:rFonts w:ascii="Times New Roman" w:hAnsi="Times New Roman" w:cs="Times New Roman"/>
+        </w:rPr>
+      </w:pPr>
+      <w:r>
+        <w:rPr>
+          <w:rFonts w:ascii="Times New Roman" w:hAnsi="Times New Roman" w:cs="Times New Roman"/>
+        </w:rPr>
+        <w:t>[image example of Superpixel segmentation on unrelated image].</w:t>
+      </w:r>
+      <w:bookmarkStart w:id="12" w:name="_GoBack"/>
+      <w:bookmarkEnd w:id="12"/>
+    </w:p>
+    <w:p>
+      <w:pPr>
+        <w:spacing w:line="360" w:lineRule="auto"/>
+        <w:jc w:val="both"/>
+        <w:rPr>
+          <w:rFonts w:ascii="Times New Roman" w:hAnsi="Times New Roman" w:cs="Times New Roman"/>
+        </w:rPr>
+      </w:pPr>
+      <w:r>
+        <w:rPr>
+          <w:rFonts w:ascii="Times New Roman" w:hAnsi="Times New Roman" w:cs="Times New Roman"/>
+        </w:rPr>
+        <w:t>Wang et al. (2017) elaborate</w:t>
+      </w:r>
+    </w:p>
+    <w:p>
+      <w:pPr>
+        <w:pStyle w:val="Heading2"/>
+        <w:rPr>
+          <w:rFonts w:ascii="Cambria" w:hAnsi="Cambria"/>
+        </w:rPr>
+      </w:pPr>
+      <w:r>
+        <w:rPr>
+          <w:rFonts w:ascii="Cambria" w:hAnsi="Cambria"/>
+        </w:rPr>
+        <w:t>UTILISING PRE-TRAINED MODELS AND A TRANSFER LEARNING PARADIGM</w:t>
+      </w:r>
+    </w:p>
+    <w:p/>
+    <w:p>
+      <w:pPr>
+        <w:pStyle w:val="Heading2"/>
+        <w:rPr>
+          <w:rFonts w:ascii="Cambria" w:hAnsi="Cambria" w:cs="Arial"/>
+        </w:rPr>
+      </w:pPr>
+      <w:r>
+        <w:rPr>
+          <w:rFonts w:ascii="Cambria" w:hAnsi="Cambria" w:cs="Arial"/>
+        </w:rPr>
+        <w:t>DATA AUGMENTATION</w:t>
+      </w:r>
+    </w:p>
+    <w:p/>
+    <w:p>
+      <w:pPr>
+        <w:pStyle w:val="Heading2"/>
+        <w:rPr>
+          <w:rFonts w:ascii="Cambria" w:hAnsi="Cambria" w:cs="Arial"/>
+        </w:rPr>
+      </w:pPr>
+      <w:r>
+        <w:rPr>
+          <w:rFonts w:ascii="Cambria" w:hAnsi="Cambria" w:cs="Arial"/>
+        </w:rPr>
+        <w:t>CONVOLUTIONAL NEURAL NETWORKS</w:t>
+      </w:r>
+    </w:p>
+    <w:p>
+      <w:pPr>
+        <w:pStyle w:val="Heading2"/>
+        <w:rPr>
+          <w:rFonts w:ascii="Cambria" w:hAnsi="Cambria"/>
+        </w:rPr>
+      </w:pPr>
+    </w:p>
+    <w:p>
+      <w:pPr>
+        <w:pStyle w:val="Heading2"/>
+        <w:rPr>
+          <w:rFonts w:ascii="Cambria" w:hAnsi="Cambria"/>
+        </w:rPr>
+      </w:pPr>
+      <w:r>
+        <w:rPr>
+          <w:rFonts w:ascii="Cambria" w:hAnsi="Cambria"/>
+        </w:rPr>
+        <w:t>VALIDATION METHODOLOGIES</w:t>
+      </w:r>
+    </w:p>
+    <w:p/>
+    <w:p>
+      <w:pPr>
+        <w:pStyle w:val="Heading2"/>
+        <w:rPr>
+          <w:rFonts w:ascii="Cambria" w:hAnsi="Cambria" w:cs="Arial"/>
+        </w:rPr>
+      </w:pPr>
+      <w:r>
+        <w:rPr>
+          <w:rFonts w:ascii="Cambria" w:hAnsi="Cambria" w:cs="Arial"/>
+        </w:rPr>
+        <w:t>ACTIVATION METHODOLIGIES</w:t>
+      </w:r>
+    </w:p>
+    <w:p>
+      <w:pPr>
+        <w:pStyle w:val="Heading2"/>
+        <w:rPr>
+          <w:rFonts w:ascii="Cambria" w:hAnsi="Cambria"/>
+        </w:rPr>
+      </w:pPr>
+    </w:p>
+    <w:p>
+      <w:pPr>
+        <w:pStyle w:val="Heading2"/>
+        <w:rPr>
+          <w:rFonts w:ascii="Cambria" w:hAnsi="Cambria" w:cs="Arial"/>
+        </w:rPr>
+      </w:pPr>
+      <w:r>
+        <w:rPr>
+          <w:rFonts w:ascii="Cambria" w:hAnsi="Cambria"/>
+        </w:rPr>
+        <w:t xml:space="preserve"> </w:t>
+      </w:r>
+    </w:p>
+    <w:p>
+      <w:pPr>
+        <w:pStyle w:val="Heading2"/>
+        <w:rPr>
+          <w:rFonts w:ascii="Cambria" w:hAnsi="Cambria" w:cs="Arial"/>
+        </w:rPr>
+      </w:pPr>
+      <w:r>
+        <w:rPr>
+          <w:rFonts w:ascii="Cambria" w:hAnsi="Cambria" w:cs="Arial"/>
+        </w:rPr>
+        <w:t>SUPERVISED DEEP-LEARNING METHODOLOGIES</w:t>
+      </w:r>
+    </w:p>
+    <w:p/>
+    <w:p>
+      <w:pPr>
+        <w:pStyle w:val="Heading2"/>
+        <w:rPr>
+          <w:rFonts w:ascii="Cambria" w:hAnsi="Cambria" w:cs="Arial"/>
+        </w:rPr>
+      </w:pPr>
+      <w:r>
+        <w:rPr>
+          <w:rFonts w:ascii="Cambria" w:hAnsi="Cambria" w:cs="Arial"/>
+        </w:rPr>
+        <w:lastRenderedPageBreak/>
+        <w:t>NEUROSCIENCE BACKGROUND</w:t>
+      </w:r>
+    </w:p>
+    <w:p/>
+    <w:p>
+      <w:pPr>
+        <w:pStyle w:val="Heading2"/>
+        <w:rPr>
+          <w:rFonts w:ascii="Cambria" w:hAnsi="Cambria" w:cs="Arial"/>
+        </w:rPr>
+      </w:pPr>
+    </w:p>
+    <w:p/>
+    <w:p/>
+    <w:p>
+      <w:pPr>
+        <w:spacing w:line="360" w:lineRule="auto"/>
+        <w:jc w:val="both"/>
+        <w:rPr>
+          <w:rFonts w:ascii="Times New Roman" w:hAnsi="Times New Roman" w:cs="Times New Roman"/>
           <w:u w:val="single"/>
         </w:rPr>
       </w:pPr>
-      <w:r>
-        <w:rPr>
-          <w:rFonts w:ascii="Times New Roman" w:hAnsi="Times New Roman" w:cs="Times New Roman"/>
-        </w:rPr>
-        <w:t xml:space="preserve">Similarly, further research indicates that while ANNs are becoming more popular in acoustic model training, the speed of the model performance can be improved by utilising the GPU device. To this end, a back-propagation (BP) neural network acoustic model for speech recognition is developed and utilised on the GPU device, therefore the application of an asynchronous implementation between the CPU and GPU alongside parallel reduction could be applied on some of the operations involved within the BP neural network. As such, Liu et al (2012) concluded that the training of the BP neural network was </w:t>
-      </w:r>
-      <w:r>
-        <w:rPr>
-          <w:rFonts w:ascii="Times New Roman" w:hAnsi="Times New Roman" w:cs="Times New Roman"/>
-        </w:rPr>
-        <w:lastRenderedPageBreak/>
-        <w:t xml:space="preserve">accelerated 26 times faster than using a single thread Intel Math Kernel Library implementation, this as a result enabled the opportunity for more data and more complex neural networks to be developed. Thus, this could suggest a performance improvement </w:t>
-      </w:r>
-      <w:proofErr w:type="gramStart"/>
-      <w:r>
-        <w:rPr>
-          <w:rFonts w:ascii="Times New Roman" w:hAnsi="Times New Roman" w:cs="Times New Roman"/>
-        </w:rPr>
-        <w:t>in regards to</w:t>
-      </w:r>
-      <w:proofErr w:type="gramEnd"/>
-      <w:r>
-        <w:rPr>
-          <w:rFonts w:ascii="Times New Roman" w:hAnsi="Times New Roman" w:cs="Times New Roman"/>
-        </w:rPr>
-        <w:t xml:space="preserve"> the recognition accuracy and speed of the algorithm that is going to be developed in this project if GPU-enabled processes are considered.</w:t>
-      </w:r>
     </w:p>
     <w:p>
       <w:pPr>
@@ -3285,6 +3554,1053 @@
           <w:rFonts w:ascii="Times New Roman" w:hAnsi="Times New Roman" w:cs="Times New Roman"/>
         </w:rPr>
       </w:pPr>
+      <w:proofErr w:type="spellStart"/>
+      <w:r>
+        <w:rPr>
+          <w:rFonts w:ascii="Times New Roman" w:hAnsi="Times New Roman" w:cs="Times New Roman"/>
+        </w:rPr>
+        <w:t>Achanta</w:t>
+      </w:r>
+      <w:proofErr w:type="spellEnd"/>
+      <w:r>
+        <w:rPr>
+          <w:rFonts w:ascii="Times New Roman" w:hAnsi="Times New Roman" w:cs="Times New Roman"/>
+        </w:rPr>
+        <w:t xml:space="preserve">, R., </w:t>
+      </w:r>
+      <w:proofErr w:type="spellStart"/>
+      <w:r>
+        <w:rPr>
+          <w:rFonts w:ascii="Times New Roman" w:hAnsi="Times New Roman" w:cs="Times New Roman"/>
+        </w:rPr>
+        <w:t>Shaji</w:t>
+      </w:r>
+      <w:proofErr w:type="spellEnd"/>
+      <w:r>
+        <w:rPr>
+          <w:rFonts w:ascii="Times New Roman" w:hAnsi="Times New Roman" w:cs="Times New Roman"/>
+        </w:rPr>
+        <w:t xml:space="preserve">, A., Smith, K., </w:t>
+      </w:r>
+      <w:proofErr w:type="spellStart"/>
+      <w:r>
+        <w:rPr>
+          <w:rFonts w:ascii="Times New Roman" w:hAnsi="Times New Roman" w:cs="Times New Roman"/>
+        </w:rPr>
+        <w:t>Lucchi</w:t>
+      </w:r>
+      <w:proofErr w:type="spellEnd"/>
+      <w:r>
+        <w:rPr>
+          <w:rFonts w:ascii="Times New Roman" w:hAnsi="Times New Roman" w:cs="Times New Roman"/>
+        </w:rPr>
+        <w:t xml:space="preserve">, A., </w:t>
+      </w:r>
+      <w:proofErr w:type="spellStart"/>
+      <w:r>
+        <w:rPr>
+          <w:rFonts w:ascii="Times New Roman" w:hAnsi="Times New Roman" w:cs="Times New Roman"/>
+        </w:rPr>
+        <w:t>Fua</w:t>
+      </w:r>
+      <w:proofErr w:type="spellEnd"/>
+      <w:r>
+        <w:rPr>
+          <w:rFonts w:ascii="Times New Roman" w:hAnsi="Times New Roman" w:cs="Times New Roman"/>
+        </w:rPr>
+        <w:t xml:space="preserve">, P., </w:t>
+      </w:r>
+      <w:proofErr w:type="spellStart"/>
+      <w:r>
+        <w:rPr>
+          <w:rFonts w:ascii="Times New Roman" w:hAnsi="Times New Roman" w:cs="Times New Roman"/>
+        </w:rPr>
+        <w:t>Süsstrunk</w:t>
+      </w:r>
+      <w:proofErr w:type="spellEnd"/>
+      <w:r>
+        <w:rPr>
+          <w:rFonts w:ascii="Times New Roman" w:hAnsi="Times New Roman" w:cs="Times New Roman"/>
+        </w:rPr>
+        <w:t xml:space="preserve">, S. (2012) SLIC </w:t>
+      </w:r>
+      <w:proofErr w:type="spellStart"/>
+      <w:r>
+        <w:rPr>
+          <w:rFonts w:ascii="Times New Roman" w:hAnsi="Times New Roman" w:cs="Times New Roman"/>
+        </w:rPr>
+        <w:t>Superpixels</w:t>
+      </w:r>
+      <w:proofErr w:type="spellEnd"/>
+      <w:r>
+        <w:rPr>
+          <w:rFonts w:ascii="Times New Roman" w:hAnsi="Times New Roman" w:cs="Times New Roman"/>
+        </w:rPr>
+        <w:t xml:space="preserve"> Compared to State-of-the-Art Superpixel Methods. </w:t>
+      </w:r>
+      <w:r>
+        <w:rPr>
+          <w:rFonts w:ascii="Times New Roman" w:hAnsi="Times New Roman" w:cs="Times New Roman"/>
+          <w:i/>
+        </w:rPr>
+        <w:t>IEEE Transactions on Pattern Analysis and Machine Intelligence</w:t>
+      </w:r>
+      <w:r>
+        <w:rPr>
+          <w:rFonts w:ascii="Times New Roman" w:hAnsi="Times New Roman" w:cs="Times New Roman"/>
+        </w:rPr>
+        <w:t xml:space="preserve">, 34(11) 2274-2281. Available from: </w:t>
+      </w:r>
+      <w:hyperlink r:id="rId13" w:history="1">
+        <w:r>
+          <w:rPr>
+            <w:rStyle w:val="Hyperlink"/>
+            <w:rFonts w:ascii="Times New Roman" w:hAnsi="Times New Roman" w:cs="Times New Roman"/>
+          </w:rPr>
+          <w:t>http://ieeexplore.ieee.org/document/6205760/</w:t>
+        </w:r>
+      </w:hyperlink>
+      <w:r>
+        <w:rPr>
+          <w:rFonts w:ascii="Times New Roman" w:hAnsi="Times New Roman" w:cs="Times New Roman"/>
+        </w:rPr>
+        <w:t xml:space="preserve"> [accessed: 17-03-2018].</w:t>
+      </w:r>
+    </w:p>
+    <w:p>
+      <w:pPr>
+        <w:rPr>
+          <w:rFonts w:ascii="Times New Roman" w:hAnsi="Times New Roman" w:cs="Times New Roman"/>
+        </w:rPr>
+      </w:pPr>
+      <w:proofErr w:type="spellStart"/>
+      <w:r>
+        <w:rPr>
+          <w:rFonts w:ascii="Times New Roman" w:hAnsi="Times New Roman" w:cs="Times New Roman"/>
+        </w:rPr>
+        <w:t>Agatonovic-Kustrin</w:t>
+      </w:r>
+      <w:proofErr w:type="spellEnd"/>
+      <w:r>
+        <w:rPr>
+          <w:rFonts w:ascii="Times New Roman" w:hAnsi="Times New Roman" w:cs="Times New Roman"/>
+        </w:rPr>
+        <w:t xml:space="preserve">, S., Beresford, R. (2000) Basic Concepts of Artificial Neural Network (ANN) Modelling and its Application in Pharmaceutical Research. </w:t>
+      </w:r>
+      <w:r>
+        <w:rPr>
+          <w:rFonts w:ascii="Times New Roman" w:hAnsi="Times New Roman" w:cs="Times New Roman"/>
+          <w:i/>
+        </w:rPr>
+        <w:t>Journal of Pharmaceutical and Biomedical Analysis</w:t>
+      </w:r>
+      <w:r>
+        <w:rPr>
+          <w:rFonts w:ascii="Times New Roman" w:hAnsi="Times New Roman" w:cs="Times New Roman"/>
+        </w:rPr>
+        <w:t xml:space="preserve">, 22(5) 717-727. Available from: </w:t>
+      </w:r>
+      <w:hyperlink r:id="rId14" w:history="1">
+        <w:r>
+          <w:rPr>
+            <w:rStyle w:val="Hyperlink"/>
+            <w:rFonts w:ascii="Times New Roman" w:hAnsi="Times New Roman" w:cs="Times New Roman"/>
+          </w:rPr>
+          <w:t>http://www.sciencedirect.com/science/article/pii/S0731708599002721</w:t>
+        </w:r>
+      </w:hyperlink>
+      <w:r>
+        <w:rPr>
+          <w:rFonts w:ascii="Times New Roman" w:hAnsi="Times New Roman" w:cs="Times New Roman"/>
+        </w:rPr>
+        <w:t xml:space="preserve"> [accessed: 16-10-2017].</w:t>
+      </w:r>
+    </w:p>
+    <w:p>
+      <w:pPr>
+        <w:rPr>
+          <w:rFonts w:ascii="Times New Roman" w:hAnsi="Times New Roman" w:cs="Times New Roman"/>
+        </w:rPr>
+      </w:pPr>
+      <w:r>
+        <w:rPr>
+          <w:rFonts w:ascii="Times New Roman" w:hAnsi="Times New Roman" w:cs="Times New Roman"/>
+        </w:rPr>
+        <w:t>Barré</w:t>
+      </w:r>
+      <w:r>
+        <w:rPr>
+          <w:rFonts w:ascii="Times New Roman" w:hAnsi="Times New Roman" w:cs="Times New Roman"/>
+        </w:rPr>
+        <w:t xml:space="preserve">, P., </w:t>
+      </w:r>
+      <w:proofErr w:type="spellStart"/>
+      <w:r>
+        <w:rPr>
+          <w:rFonts w:ascii="Times New Roman" w:hAnsi="Times New Roman" w:cs="Times New Roman"/>
+        </w:rPr>
+        <w:t>Stöver</w:t>
+      </w:r>
+      <w:proofErr w:type="spellEnd"/>
+      <w:r>
+        <w:rPr>
+          <w:rFonts w:ascii="Times New Roman" w:hAnsi="Times New Roman" w:cs="Times New Roman"/>
+        </w:rPr>
+        <w:t xml:space="preserve">, B.C., </w:t>
+      </w:r>
+      <w:r>
+        <w:rPr>
+          <w:rFonts w:ascii="Times New Roman" w:hAnsi="Times New Roman" w:cs="Times New Roman"/>
+        </w:rPr>
+        <w:t>Müller</w:t>
+      </w:r>
+      <w:r>
+        <w:rPr>
+          <w:rFonts w:ascii="Times New Roman" w:hAnsi="Times New Roman" w:cs="Times New Roman"/>
+        </w:rPr>
+        <w:t xml:space="preserve">, K.F., </w:t>
+      </w:r>
+      <w:proofErr w:type="spellStart"/>
+      <w:r>
+        <w:rPr>
+          <w:rFonts w:ascii="Times New Roman" w:hAnsi="Times New Roman" w:cs="Times New Roman"/>
+        </w:rPr>
+        <w:t>Steinhage</w:t>
+      </w:r>
+      <w:proofErr w:type="spellEnd"/>
+      <w:r>
+        <w:rPr>
+          <w:rFonts w:ascii="Times New Roman" w:hAnsi="Times New Roman" w:cs="Times New Roman"/>
+        </w:rPr>
+        <w:t xml:space="preserve">, V. (2017) </w:t>
+      </w:r>
+      <w:proofErr w:type="spellStart"/>
+      <w:r>
+        <w:rPr>
+          <w:rFonts w:ascii="Times New Roman" w:hAnsi="Times New Roman" w:cs="Times New Roman"/>
+        </w:rPr>
+        <w:t>Leafnet</w:t>
+      </w:r>
+      <w:proofErr w:type="spellEnd"/>
+      <w:r>
+        <w:rPr>
+          <w:rFonts w:ascii="Times New Roman" w:hAnsi="Times New Roman" w:cs="Times New Roman"/>
+        </w:rPr>
+        <w:t xml:space="preserve">: A Computer Vision System for Automatic Plant Species Identification. </w:t>
+      </w:r>
+      <w:r>
+        <w:rPr>
+          <w:rFonts w:ascii="Times New Roman" w:hAnsi="Times New Roman" w:cs="Times New Roman"/>
+          <w:i/>
+        </w:rPr>
+        <w:t>Ecological Informatics</w:t>
+      </w:r>
+      <w:r>
+        <w:rPr>
+          <w:rFonts w:ascii="Times New Roman" w:hAnsi="Times New Roman" w:cs="Times New Roman"/>
+        </w:rPr>
+        <w:t xml:space="preserve">, 40, 50-56. Available from: </w:t>
+      </w:r>
+      <w:hyperlink r:id="rId15" w:history="1">
+        <w:r>
+          <w:rPr>
+            <w:rStyle w:val="Hyperlink"/>
+            <w:rFonts w:ascii="Times New Roman" w:hAnsi="Times New Roman" w:cs="Times New Roman"/>
+          </w:rPr>
+          <w:t>http://www.sciencedirect.com/science/article/pii/S1574954116302515</w:t>
+        </w:r>
+      </w:hyperlink>
+      <w:r>
+        <w:rPr>
+          <w:rFonts w:ascii="Times New Roman" w:hAnsi="Times New Roman" w:cs="Times New Roman"/>
+        </w:rPr>
+        <w:t xml:space="preserve"> [accessed: 10-10-2017].</w:t>
+      </w:r>
+    </w:p>
+    <w:p>
+      <w:pPr>
+        <w:rPr>
+          <w:rFonts w:ascii="Times New Roman" w:hAnsi="Times New Roman" w:cs="Times New Roman"/>
+        </w:rPr>
+      </w:pPr>
+      <w:r>
+        <w:rPr>
+          <w:rFonts w:ascii="Times New Roman" w:hAnsi="Times New Roman" w:cs="Times New Roman"/>
+        </w:rPr>
+        <w:lastRenderedPageBreak/>
+        <w:t xml:space="preserve">Chitra, S.H.H., Suguna, S. (2016) Comparative Study on Image Analysis Techniques for Plant Seed Images. In: </w:t>
+      </w:r>
+      <w:r>
+        <w:rPr>
+          <w:rFonts w:ascii="Times New Roman" w:hAnsi="Times New Roman" w:cs="Times New Roman"/>
+          <w:i/>
+        </w:rPr>
+        <w:t>2</w:t>
+      </w:r>
+      <w:r>
+        <w:rPr>
+          <w:rFonts w:ascii="Times New Roman" w:hAnsi="Times New Roman" w:cs="Times New Roman"/>
+          <w:i/>
+          <w:vertAlign w:val="superscript"/>
+        </w:rPr>
+        <w:t>nd</w:t>
+      </w:r>
+      <w:r>
+        <w:rPr>
+          <w:rFonts w:ascii="Times New Roman" w:hAnsi="Times New Roman" w:cs="Times New Roman"/>
+          <w:i/>
+        </w:rPr>
+        <w:t xml:space="preserve"> </w:t>
+      </w:r>
+      <w:r>
+        <w:rPr>
+          <w:rFonts w:ascii="Times New Roman" w:hAnsi="Times New Roman" w:cs="Times New Roman"/>
+          <w:i/>
+        </w:rPr>
+        <w:t>IEEE International Conference on Engineering and Technology (ICETECH)</w:t>
+      </w:r>
+      <w:r>
+        <w:rPr>
+          <w:rFonts w:ascii="Times New Roman" w:hAnsi="Times New Roman" w:cs="Times New Roman"/>
+        </w:rPr>
+        <w:t xml:space="preserve">, Coimbatore, India, 17-18 March. United States of America: IEEE, 1-7. Available from: </w:t>
+      </w:r>
+      <w:hyperlink r:id="rId16" w:history="1">
+        <w:r>
+          <w:rPr>
+            <w:rStyle w:val="Hyperlink"/>
+            <w:rFonts w:ascii="Times New Roman" w:hAnsi="Times New Roman" w:cs="Times New Roman"/>
+          </w:rPr>
+          <w:t>http://ieeexplore.ieee.org.proxy.library.lincoln.ac.uk/document/7569367/</w:t>
+        </w:r>
+      </w:hyperlink>
+      <w:r>
+        <w:rPr>
+          <w:rFonts w:ascii="Times New Roman" w:hAnsi="Times New Roman" w:cs="Times New Roman"/>
+        </w:rPr>
+        <w:t xml:space="preserve"> [accessed: 18-10-2017]. </w:t>
+      </w:r>
+    </w:p>
+    <w:p>
+      <w:pPr>
+        <w:rPr>
+          <w:rFonts w:ascii="Times New Roman" w:hAnsi="Times New Roman" w:cs="Times New Roman"/>
+        </w:rPr>
+      </w:pPr>
+      <w:r>
+        <w:rPr>
+          <w:rFonts w:ascii="Times New Roman" w:hAnsi="Times New Roman" w:cs="Times New Roman"/>
+        </w:rPr>
+        <w:t xml:space="preserve">Egmont-Petersen, M., de Ridder, D., </w:t>
+      </w:r>
+      <w:proofErr w:type="spellStart"/>
+      <w:r>
+        <w:rPr>
+          <w:rFonts w:ascii="Times New Roman" w:hAnsi="Times New Roman" w:cs="Times New Roman"/>
+        </w:rPr>
+        <w:t>Handels</w:t>
+      </w:r>
+      <w:proofErr w:type="spellEnd"/>
+      <w:r>
+        <w:rPr>
+          <w:rFonts w:ascii="Times New Roman" w:hAnsi="Times New Roman" w:cs="Times New Roman"/>
+        </w:rPr>
+        <w:t xml:space="preserve">, H. (2002) Image Processing with Neural Networks – A Review. </w:t>
+      </w:r>
+      <w:r>
+        <w:rPr>
+          <w:rFonts w:ascii="Times New Roman" w:hAnsi="Times New Roman" w:cs="Times New Roman"/>
+          <w:i/>
+        </w:rPr>
+        <w:t>Pattern Recognition</w:t>
+      </w:r>
+      <w:r>
+        <w:rPr>
+          <w:rFonts w:ascii="Times New Roman" w:hAnsi="Times New Roman" w:cs="Times New Roman"/>
+        </w:rPr>
+        <w:t xml:space="preserve">, 35(10) 2279-2301. Available from: </w:t>
+      </w:r>
+      <w:hyperlink r:id="rId17" w:history="1">
+        <w:r>
+          <w:rPr>
+            <w:rStyle w:val="Hyperlink"/>
+            <w:rFonts w:ascii="Times New Roman" w:hAnsi="Times New Roman" w:cs="Times New Roman"/>
+          </w:rPr>
+          <w:t>http://www.sciencedirect.com/science/article/pii/S0031320301001789</w:t>
+        </w:r>
+      </w:hyperlink>
+      <w:r>
+        <w:rPr>
+          <w:rFonts w:ascii="Times New Roman" w:hAnsi="Times New Roman" w:cs="Times New Roman"/>
+        </w:rPr>
+        <w:t xml:space="preserve"> [accessed: 14-10-2017].</w:t>
+      </w:r>
+    </w:p>
+    <w:p>
+      <w:pPr>
+        <w:rPr>
+          <w:rFonts w:ascii="Times New Roman" w:hAnsi="Times New Roman" w:cs="Times New Roman"/>
+        </w:rPr>
+      </w:pPr>
+      <w:proofErr w:type="spellStart"/>
+      <w:r>
+        <w:rPr>
+          <w:rFonts w:ascii="Times New Roman" w:hAnsi="Times New Roman" w:cs="Times New Roman"/>
+        </w:rPr>
+        <w:t>Gheisari</w:t>
+      </w:r>
+      <w:proofErr w:type="spellEnd"/>
+      <w:r>
+        <w:rPr>
+          <w:rFonts w:ascii="Times New Roman" w:hAnsi="Times New Roman" w:cs="Times New Roman"/>
+        </w:rPr>
+        <w:t xml:space="preserve">, M., Wang, G., </w:t>
+      </w:r>
+      <w:proofErr w:type="spellStart"/>
+      <w:r>
+        <w:rPr>
+          <w:rFonts w:ascii="Times New Roman" w:hAnsi="Times New Roman" w:cs="Times New Roman"/>
+        </w:rPr>
+        <w:t>Zakirul</w:t>
+      </w:r>
+      <w:proofErr w:type="spellEnd"/>
+      <w:r>
+        <w:rPr>
+          <w:rFonts w:ascii="Times New Roman" w:hAnsi="Times New Roman" w:cs="Times New Roman"/>
+        </w:rPr>
+        <w:t xml:space="preserve">, M., Bhuiyan, A. (2017) A Survey on Deep Learning in Big Data. </w:t>
+      </w:r>
+      <w:r>
+        <w:rPr>
+          <w:rFonts w:ascii="Times New Roman" w:hAnsi="Times New Roman" w:cs="Times New Roman"/>
+        </w:rPr>
+        <w:t xml:space="preserve">In: </w:t>
+      </w:r>
+      <w:r>
+        <w:rPr>
+          <w:rFonts w:ascii="Times New Roman" w:hAnsi="Times New Roman" w:cs="Times New Roman"/>
+          <w:i/>
+        </w:rPr>
+        <w:t>IEEE International Conference on Computational Science and Engineering (CSE) and IEEE International Conference on Embedded and Ubiquitous Computing (EUC)</w:t>
+      </w:r>
+      <w:r>
+        <w:rPr>
+          <w:rFonts w:ascii="Times New Roman" w:hAnsi="Times New Roman" w:cs="Times New Roman"/>
+        </w:rPr>
+        <w:t xml:space="preserve">, Guangzhou, China, 21-24 July. New York: USA: IEEE, 173-180. Available from: </w:t>
+      </w:r>
+      <w:hyperlink r:id="rId18" w:history="1">
+        <w:r>
+          <w:rPr>
+            <w:rStyle w:val="Hyperlink"/>
+            <w:rFonts w:ascii="Times New Roman" w:hAnsi="Times New Roman" w:cs="Times New Roman"/>
+          </w:rPr>
+          <w:t>http://ieeexplore.ieee.org/abstract/docu</w:t>
+        </w:r>
+        <w:r>
+          <w:rPr>
+            <w:rStyle w:val="Hyperlink"/>
+            <w:rFonts w:ascii="Times New Roman" w:hAnsi="Times New Roman" w:cs="Times New Roman"/>
+          </w:rPr>
+          <w:t>m</w:t>
+        </w:r>
+        <w:r>
+          <w:rPr>
+            <w:rStyle w:val="Hyperlink"/>
+            <w:rFonts w:ascii="Times New Roman" w:hAnsi="Times New Roman" w:cs="Times New Roman"/>
+          </w:rPr>
+          <w:t>ent/8005992/</w:t>
+        </w:r>
+      </w:hyperlink>
+      <w:r>
+        <w:rPr>
+          <w:rFonts w:ascii="Times New Roman" w:hAnsi="Times New Roman" w:cs="Times New Roman"/>
+        </w:rPr>
+        <w:t xml:space="preserve"> [accessed: 17-03-201</w:t>
+      </w:r>
+      <w:r>
+        <w:rPr>
+          <w:rFonts w:ascii="Times New Roman" w:hAnsi="Times New Roman" w:cs="Times New Roman"/>
+        </w:rPr>
+        <w:t>8</w:t>
+      </w:r>
+      <w:r>
+        <w:rPr>
+          <w:rFonts w:ascii="Times New Roman" w:hAnsi="Times New Roman" w:cs="Times New Roman"/>
+        </w:rPr>
+        <w:t>].</w:t>
+      </w:r>
+    </w:p>
+    <w:p>
+      <w:pPr>
+        <w:rPr>
+          <w:rFonts w:ascii="Times New Roman" w:hAnsi="Times New Roman" w:cs="Times New Roman"/>
+        </w:rPr>
+      </w:pPr>
+      <w:r>
+        <w:rPr>
+          <w:rFonts w:ascii="Times New Roman" w:hAnsi="Times New Roman" w:cs="Times New Roman"/>
+        </w:rPr>
+        <w:t xml:space="preserve">Han, Z., Zhao, Y. (2009) </w:t>
+      </w:r>
+      <w:r>
+        <w:rPr>
+          <w:rFonts w:ascii="Times New Roman" w:hAnsi="Times New Roman" w:cs="Times New Roman"/>
+        </w:rPr>
+        <w:t>A Method of Detecting Peanut Cultivars and Quality Based on the Appearance Characteristic Recognition</w:t>
+      </w:r>
+      <w:r>
+        <w:rPr>
+          <w:rFonts w:ascii="Times New Roman" w:hAnsi="Times New Roman" w:cs="Times New Roman"/>
+        </w:rPr>
+        <w:t xml:space="preserve">. </w:t>
+      </w:r>
+      <w:r>
+        <w:rPr>
+          <w:rFonts w:ascii="Times New Roman" w:hAnsi="Times New Roman" w:cs="Times New Roman"/>
+          <w:i/>
+        </w:rPr>
+        <w:t xml:space="preserve">Information and Computing Science, </w:t>
+      </w:r>
+      <w:r>
+        <w:rPr>
+          <w:rFonts w:ascii="Times New Roman" w:hAnsi="Times New Roman" w:cs="Times New Roman"/>
+        </w:rPr>
+        <w:t xml:space="preserve">2, 21-24. Available from: </w:t>
+      </w:r>
+      <w:hyperlink r:id="rId19" w:history="1">
+        <w:r>
+          <w:rPr>
+            <w:rStyle w:val="Hyperlink"/>
+            <w:rFonts w:ascii="Times New Roman" w:hAnsi="Times New Roman" w:cs="Times New Roman"/>
+          </w:rPr>
+          <w:t>http://ieeexplore.ieee.org.proxy.library.lincoln.ac.uk/document/5168997/</w:t>
+        </w:r>
+      </w:hyperlink>
+      <w:r>
+        <w:rPr>
+          <w:rFonts w:ascii="Times New Roman" w:hAnsi="Times New Roman" w:cs="Times New Roman"/>
+        </w:rPr>
+        <w:t xml:space="preserve"> [accessed: 12-10-2017].</w:t>
+      </w:r>
+    </w:p>
+    <w:p>
+      <w:pPr>
+        <w:rPr>
+          <w:rFonts w:ascii="Times New Roman" w:hAnsi="Times New Roman" w:cs="Times New Roman"/>
+        </w:rPr>
+      </w:pPr>
+      <w:proofErr w:type="spellStart"/>
+      <w:r>
+        <w:rPr>
+          <w:rFonts w:ascii="Times New Roman" w:hAnsi="Times New Roman" w:cs="Times New Roman"/>
+        </w:rPr>
+        <w:t>Krizhevsky</w:t>
+      </w:r>
+      <w:proofErr w:type="spellEnd"/>
+      <w:r>
+        <w:rPr>
+          <w:rFonts w:ascii="Times New Roman" w:hAnsi="Times New Roman" w:cs="Times New Roman"/>
+        </w:rPr>
+        <w:t xml:space="preserve">, A., </w:t>
+      </w:r>
+      <w:proofErr w:type="spellStart"/>
+      <w:r>
+        <w:rPr>
+          <w:rFonts w:ascii="Times New Roman" w:hAnsi="Times New Roman" w:cs="Times New Roman"/>
+        </w:rPr>
+        <w:t>Sutskever</w:t>
+      </w:r>
+      <w:proofErr w:type="spellEnd"/>
+      <w:r>
+        <w:rPr>
+          <w:rFonts w:ascii="Times New Roman" w:hAnsi="Times New Roman" w:cs="Times New Roman"/>
+        </w:rPr>
+        <w:t xml:space="preserve">, I., Hinton, G.E. (2012) ImageNet Classification with Deep Convolutional Neural Networks. In: </w:t>
+      </w:r>
+      <w:r>
+        <w:rPr>
+          <w:rFonts w:ascii="Times New Roman" w:hAnsi="Times New Roman" w:cs="Times New Roman"/>
+          <w:i/>
+        </w:rPr>
+        <w:t>26</w:t>
+      </w:r>
+      <w:r>
+        <w:rPr>
+          <w:rFonts w:ascii="Times New Roman" w:hAnsi="Times New Roman" w:cs="Times New Roman"/>
+          <w:i/>
+          <w:vertAlign w:val="superscript"/>
+        </w:rPr>
+        <w:t>th</w:t>
+      </w:r>
+      <w:r>
+        <w:rPr>
+          <w:rFonts w:ascii="Times New Roman" w:hAnsi="Times New Roman" w:cs="Times New Roman"/>
+          <w:i/>
+        </w:rPr>
+        <w:t xml:space="preserve"> Annual Conference on Neural Information Processing Systems,</w:t>
+      </w:r>
+      <w:r>
+        <w:rPr>
+          <w:rFonts w:ascii="Times New Roman" w:hAnsi="Times New Roman" w:cs="Times New Roman"/>
+        </w:rPr>
+        <w:t xml:space="preserve"> Nevada, United States of America, 3-6 December. </w:t>
+      </w:r>
+      <w:r>
+        <w:rPr>
+          <w:rFonts w:ascii="Times New Roman" w:hAnsi="Times New Roman" w:cs="Times New Roman"/>
+        </w:rPr>
+        <w:t xml:space="preserve">United States of America: NIPS, 1-9. </w:t>
+      </w:r>
+      <w:r>
+        <w:rPr>
+          <w:rFonts w:ascii="Times New Roman" w:hAnsi="Times New Roman" w:cs="Times New Roman"/>
+        </w:rPr>
+        <w:t xml:space="preserve">Available from: </w:t>
+      </w:r>
+      <w:hyperlink r:id="rId20" w:history="1">
+        <w:r>
+          <w:rPr>
+            <w:rStyle w:val="Hyperlink"/>
+            <w:rFonts w:ascii="Times New Roman" w:hAnsi="Times New Roman" w:cs="Times New Roman"/>
+          </w:rPr>
+          <w:t>https://papers.nips.cc/paper/4824-imagenet-classification-with-deep-convolutional-neural-networks.pdf</w:t>
+        </w:r>
+      </w:hyperlink>
+      <w:r>
+        <w:rPr>
+          <w:rFonts w:ascii="Times New Roman" w:hAnsi="Times New Roman" w:cs="Times New Roman"/>
+        </w:rPr>
+        <w:t xml:space="preserve"> [accessed: 12-10-2017].</w:t>
+      </w:r>
+    </w:p>
+    <w:p>
+      <w:pPr>
+        <w:rPr>
+          <w:rFonts w:ascii="Times New Roman" w:hAnsi="Times New Roman" w:cs="Times New Roman"/>
+        </w:rPr>
+      </w:pPr>
+      <w:r>
+        <w:rPr>
+          <w:rFonts w:ascii="Times New Roman" w:hAnsi="Times New Roman" w:cs="Times New Roman"/>
+        </w:rPr>
+        <w:t xml:space="preserve">Liu, Y., Xiao, Y., Wang, L., Pan, J., Yan, Y. (2012) Parallel Implementation of Neural Networks Training on Graphic Processing Unit. In: </w:t>
+      </w:r>
+      <w:r>
+        <w:rPr>
+          <w:rFonts w:ascii="Times New Roman" w:hAnsi="Times New Roman" w:cs="Times New Roman"/>
+          <w:i/>
+        </w:rPr>
+        <w:t>5</w:t>
+      </w:r>
+      <w:r>
+        <w:rPr>
+          <w:rFonts w:ascii="Times New Roman" w:hAnsi="Times New Roman" w:cs="Times New Roman"/>
+          <w:i/>
+          <w:vertAlign w:val="superscript"/>
+        </w:rPr>
+        <w:t>th</w:t>
+      </w:r>
+      <w:r>
+        <w:rPr>
+          <w:rFonts w:ascii="Times New Roman" w:hAnsi="Times New Roman" w:cs="Times New Roman"/>
+          <w:i/>
+        </w:rPr>
+        <w:t xml:space="preserve"> IEEE Conference on </w:t>
+      </w:r>
+      <w:proofErr w:type="spellStart"/>
+      <w:r>
+        <w:rPr>
+          <w:rFonts w:ascii="Times New Roman" w:hAnsi="Times New Roman" w:cs="Times New Roman"/>
+          <w:i/>
+        </w:rPr>
+        <w:t>BioMedical</w:t>
+      </w:r>
+      <w:proofErr w:type="spellEnd"/>
+      <w:r>
+        <w:rPr>
+          <w:rFonts w:ascii="Times New Roman" w:hAnsi="Times New Roman" w:cs="Times New Roman"/>
+          <w:i/>
+        </w:rPr>
+        <w:t xml:space="preserve"> Engineering and Informatics,</w:t>
+      </w:r>
+      <w:r>
+        <w:rPr>
+          <w:rFonts w:ascii="Times New Roman" w:hAnsi="Times New Roman" w:cs="Times New Roman"/>
+        </w:rPr>
+        <w:t xml:space="preserve"> Chongqing, China, 16-18 October. United States of America: IEEE, 1-4. Available from: </w:t>
+      </w:r>
+      <w:hyperlink r:id="rId21" w:history="1">
+        <w:r>
+          <w:rPr>
+            <w:rStyle w:val="Hyperlink"/>
+            <w:rFonts w:ascii="Times New Roman" w:hAnsi="Times New Roman" w:cs="Times New Roman"/>
+          </w:rPr>
+          <w:t>http://ieeexplore.ieee.org.proxy.library.lincoln.ac.uk/document/6513078/media</w:t>
+        </w:r>
+      </w:hyperlink>
+      <w:r>
+        <w:rPr>
+          <w:rFonts w:ascii="Times New Roman" w:hAnsi="Times New Roman" w:cs="Times New Roman"/>
+        </w:rPr>
+        <w:t xml:space="preserve"> [accessed: 14-10-2017].</w:t>
+      </w:r>
+    </w:p>
+    <w:p>
+      <w:pPr>
+        <w:rPr>
+          <w:rFonts w:ascii="Times New Roman" w:hAnsi="Times New Roman" w:cs="Times New Roman"/>
+        </w:rPr>
+      </w:pPr>
+      <w:r>
+        <w:rPr>
+          <w:rFonts w:ascii="Times New Roman" w:hAnsi="Times New Roman" w:cs="Times New Roman"/>
+        </w:rPr>
+        <w:t xml:space="preserve">Mori, S. (2017) Deep Architecture Neural Network-Based Real-Time Image Processing for Image-Guided Radiotherapy. </w:t>
+      </w:r>
+      <w:proofErr w:type="spellStart"/>
+      <w:r>
+        <w:rPr>
+          <w:rFonts w:ascii="Times New Roman" w:hAnsi="Times New Roman" w:cs="Times New Roman"/>
+          <w:i/>
+        </w:rPr>
+        <w:t>Physica</w:t>
+      </w:r>
+      <w:proofErr w:type="spellEnd"/>
+      <w:r>
+        <w:rPr>
+          <w:rFonts w:ascii="Times New Roman" w:hAnsi="Times New Roman" w:cs="Times New Roman"/>
+          <w:i/>
+        </w:rPr>
+        <w:t xml:space="preserve"> </w:t>
+      </w:r>
+      <w:proofErr w:type="spellStart"/>
+      <w:r>
+        <w:rPr>
+          <w:rFonts w:ascii="Times New Roman" w:hAnsi="Times New Roman" w:cs="Times New Roman"/>
+          <w:i/>
+        </w:rPr>
+        <w:t>Medica</w:t>
+      </w:r>
+      <w:proofErr w:type="spellEnd"/>
+      <w:r>
+        <w:rPr>
+          <w:rFonts w:ascii="Times New Roman" w:hAnsi="Times New Roman" w:cs="Times New Roman"/>
+          <w:i/>
+        </w:rPr>
+        <w:t xml:space="preserve">, </w:t>
+      </w:r>
+      <w:r>
+        <w:rPr>
+          <w:rFonts w:ascii="Times New Roman" w:hAnsi="Times New Roman" w:cs="Times New Roman"/>
+        </w:rPr>
+        <w:t xml:space="preserve">40, 79-84. Available from: </w:t>
+      </w:r>
+      <w:hyperlink r:id="rId22" w:history="1">
+        <w:r>
+          <w:rPr>
+            <w:rStyle w:val="Hyperlink"/>
+            <w:rFonts w:ascii="Times New Roman" w:hAnsi="Times New Roman" w:cs="Times New Roman"/>
+          </w:rPr>
+          <w:t>http://www.sciencedirect.com.proxy.library.lincoln.ac.uk/science/article/pii/S1120179717302302?_rdoc=1&amp;_fmt=high&amp;_origin=gateway&amp;_docanchor=&amp;md5=b8429449ccfc9c30159a5f9aeaa92ffb</w:t>
+        </w:r>
+      </w:hyperlink>
+      <w:r>
+        <w:rPr>
+          <w:rFonts w:ascii="Times New Roman" w:hAnsi="Times New Roman" w:cs="Times New Roman"/>
+        </w:rPr>
+        <w:t xml:space="preserve"> [accessed: 14-10-2017].</w:t>
+      </w:r>
+    </w:p>
+    <w:p>
+      <w:pPr>
+        <w:rPr>
+          <w:rFonts w:ascii="Times New Roman" w:hAnsi="Times New Roman" w:cs="Times New Roman"/>
+        </w:rPr>
+      </w:pPr>
+      <w:proofErr w:type="spellStart"/>
+      <w:r>
+        <w:rPr>
+          <w:rFonts w:ascii="Times New Roman" w:hAnsi="Times New Roman" w:cs="Times New Roman"/>
+        </w:rPr>
+        <w:t>Nattkemper</w:t>
+      </w:r>
+      <w:proofErr w:type="spellEnd"/>
+      <w:r>
+        <w:rPr>
+          <w:rFonts w:ascii="Times New Roman" w:hAnsi="Times New Roman" w:cs="Times New Roman"/>
+        </w:rPr>
+        <w:t xml:space="preserve">, T.W., </w:t>
+      </w:r>
+      <w:proofErr w:type="spellStart"/>
+      <w:r>
+        <w:rPr>
+          <w:rFonts w:ascii="Times New Roman" w:hAnsi="Times New Roman" w:cs="Times New Roman"/>
+        </w:rPr>
+        <w:t>Wersing</w:t>
+      </w:r>
+      <w:proofErr w:type="spellEnd"/>
+      <w:r>
+        <w:rPr>
+          <w:rFonts w:ascii="Times New Roman" w:hAnsi="Times New Roman" w:cs="Times New Roman"/>
+        </w:rPr>
+        <w:t xml:space="preserve">, H., </w:t>
+      </w:r>
+      <w:proofErr w:type="spellStart"/>
+      <w:r>
+        <w:rPr>
+          <w:rFonts w:ascii="Times New Roman" w:hAnsi="Times New Roman" w:cs="Times New Roman"/>
+        </w:rPr>
+        <w:t>Schubertm</w:t>
+      </w:r>
+      <w:proofErr w:type="spellEnd"/>
+      <w:r>
+        <w:rPr>
+          <w:rFonts w:ascii="Times New Roman" w:hAnsi="Times New Roman" w:cs="Times New Roman"/>
+        </w:rPr>
+        <w:t xml:space="preserve">, W., Ritter, H. (2002) A Neural Network Architecture for Automatic Segmentation of Fluorescence Micrographs. </w:t>
+      </w:r>
+      <w:r>
+        <w:rPr>
+          <w:rFonts w:ascii="Times New Roman" w:hAnsi="Times New Roman" w:cs="Times New Roman"/>
+          <w:i/>
+        </w:rPr>
+        <w:t>Neurocomputing</w:t>
+      </w:r>
+      <w:r>
+        <w:rPr>
+          <w:rFonts w:ascii="Times New Roman" w:hAnsi="Times New Roman" w:cs="Times New Roman"/>
+        </w:rPr>
+        <w:t xml:space="preserve">, 48(4) 357-367. Available from: </w:t>
+      </w:r>
+      <w:hyperlink r:id="rId23" w:history="1">
+        <w:r>
+          <w:rPr>
+            <w:rStyle w:val="Hyperlink"/>
+            <w:rFonts w:ascii="Times New Roman" w:hAnsi="Times New Roman" w:cs="Times New Roman"/>
+          </w:rPr>
+          <w:t>http://www.sciencedirect.com/science/article/pii/S0925231201006427</w:t>
+        </w:r>
+      </w:hyperlink>
+      <w:r>
+        <w:rPr>
+          <w:rFonts w:ascii="Times New Roman" w:hAnsi="Times New Roman" w:cs="Times New Roman"/>
+        </w:rPr>
+        <w:t xml:space="preserve"> [accessed: 12-10-2017].</w:t>
+      </w:r>
+    </w:p>
+    <w:p>
+      <w:pPr>
+        <w:rPr>
+          <w:rFonts w:ascii="Times New Roman" w:hAnsi="Times New Roman" w:cs="Times New Roman"/>
+        </w:rPr>
+      </w:pPr>
+      <w:r>
+        <w:rPr>
+          <w:rFonts w:ascii="Times New Roman" w:hAnsi="Times New Roman" w:cs="Times New Roman"/>
+        </w:rPr>
+        <w:t>Sutton</w:t>
+      </w:r>
+      <w:r>
+        <w:rPr>
+          <w:rFonts w:ascii="Times New Roman" w:hAnsi="Times New Roman" w:cs="Times New Roman"/>
+        </w:rPr>
+        <w:t>, R.S.</w:t>
+      </w:r>
+      <w:r>
+        <w:rPr>
+          <w:rFonts w:ascii="Times New Roman" w:hAnsi="Times New Roman" w:cs="Times New Roman"/>
+        </w:rPr>
+        <w:t xml:space="preserve"> and </w:t>
+      </w:r>
+      <w:proofErr w:type="spellStart"/>
+      <w:r>
+        <w:rPr>
+          <w:rFonts w:ascii="Times New Roman" w:hAnsi="Times New Roman" w:cs="Times New Roman"/>
+        </w:rPr>
+        <w:t>Barto</w:t>
+      </w:r>
+      <w:proofErr w:type="spellEnd"/>
+      <w:r>
+        <w:rPr>
+          <w:rFonts w:ascii="Times New Roman" w:hAnsi="Times New Roman" w:cs="Times New Roman"/>
+        </w:rPr>
+        <w:t xml:space="preserve">, A.G. (1998) </w:t>
+      </w:r>
+      <w:r>
+        <w:rPr>
+          <w:rFonts w:ascii="Times New Roman" w:hAnsi="Times New Roman" w:cs="Times New Roman"/>
+          <w:i/>
+        </w:rPr>
+        <w:t>Introduction to reinforcement learning,</w:t>
+      </w:r>
+      <w:r>
+        <w:rPr>
+          <w:rFonts w:ascii="Times New Roman" w:hAnsi="Times New Roman" w:cs="Times New Roman"/>
+        </w:rPr>
+        <w:t xml:space="preserve"> </w:t>
+      </w:r>
+      <w:r>
+        <w:rPr>
+          <w:rFonts w:ascii="Times New Roman" w:hAnsi="Times New Roman" w:cs="Times New Roman"/>
+        </w:rPr>
+        <w:t>2</w:t>
+      </w:r>
+      <w:r>
+        <w:rPr>
+          <w:rFonts w:ascii="Times New Roman" w:hAnsi="Times New Roman" w:cs="Times New Roman"/>
+          <w:vertAlign w:val="superscript"/>
+        </w:rPr>
+        <w:t>nd</w:t>
+      </w:r>
+      <w:r>
+        <w:rPr>
+          <w:rFonts w:ascii="Times New Roman" w:hAnsi="Times New Roman" w:cs="Times New Roman"/>
+        </w:rPr>
+        <w:t xml:space="preserve"> edition</w:t>
+      </w:r>
+      <w:r>
+        <w:rPr>
+          <w:rFonts w:ascii="Times New Roman" w:hAnsi="Times New Roman" w:cs="Times New Roman"/>
+        </w:rPr>
+        <w:t xml:space="preserve">. </w:t>
+      </w:r>
+      <w:r>
+        <w:rPr>
+          <w:rFonts w:ascii="Times New Roman" w:hAnsi="Times New Roman" w:cs="Times New Roman"/>
+        </w:rPr>
+        <w:t xml:space="preserve">United States of America: </w:t>
+      </w:r>
+      <w:r>
+        <w:rPr>
+          <w:rFonts w:ascii="Times New Roman" w:hAnsi="Times New Roman" w:cs="Times New Roman"/>
+        </w:rPr>
+        <w:t>MIT Press Cambridge.</w:t>
+      </w:r>
+    </w:p>
+    <w:p>
+      <w:pPr>
+        <w:rPr>
+          <w:rFonts w:ascii="Times New Roman" w:hAnsi="Times New Roman" w:cs="Times New Roman"/>
+        </w:rPr>
+      </w:pPr>
+      <w:r>
+        <w:rPr>
+          <w:rFonts w:ascii="Times New Roman" w:hAnsi="Times New Roman" w:cs="Times New Roman"/>
+        </w:rPr>
+        <w:t xml:space="preserve">Varma, V.S., </w:t>
+      </w:r>
+      <w:proofErr w:type="spellStart"/>
+      <w:r>
+        <w:rPr>
+          <w:rFonts w:ascii="Times New Roman" w:hAnsi="Times New Roman" w:cs="Times New Roman"/>
+        </w:rPr>
+        <w:t>Durga</w:t>
+      </w:r>
+      <w:proofErr w:type="spellEnd"/>
+      <w:r>
+        <w:rPr>
+          <w:rFonts w:ascii="Times New Roman" w:hAnsi="Times New Roman" w:cs="Times New Roman"/>
+        </w:rPr>
+        <w:t xml:space="preserve">, K.K., </w:t>
+      </w:r>
+      <w:proofErr w:type="spellStart"/>
+      <w:r>
+        <w:rPr>
+          <w:rFonts w:ascii="Times New Roman" w:hAnsi="Times New Roman" w:cs="Times New Roman"/>
+        </w:rPr>
+        <w:t>Keshavulu</w:t>
+      </w:r>
+      <w:proofErr w:type="spellEnd"/>
+      <w:r>
+        <w:rPr>
+          <w:rFonts w:ascii="Times New Roman" w:hAnsi="Times New Roman" w:cs="Times New Roman"/>
+        </w:rPr>
+        <w:t xml:space="preserve">, K. (2013) Seed Image Analysis: Its Applications in Seed Science Research. </w:t>
+      </w:r>
+      <w:r>
+        <w:rPr>
+          <w:rFonts w:ascii="Times New Roman" w:hAnsi="Times New Roman" w:cs="Times New Roman"/>
+          <w:i/>
+        </w:rPr>
+        <w:t xml:space="preserve">International Research Journal of Agricultural Sciences, </w:t>
+      </w:r>
+      <w:r>
+        <w:rPr>
+          <w:rFonts w:ascii="Times New Roman" w:hAnsi="Times New Roman" w:cs="Times New Roman"/>
+        </w:rPr>
+        <w:t xml:space="preserve">1(2) 30-36. Available from: </w:t>
+      </w:r>
+      <w:hyperlink r:id="rId24" w:history="1">
+        <w:r>
+          <w:rPr>
+            <w:rStyle w:val="Hyperlink"/>
+            <w:rFonts w:ascii="Times New Roman" w:hAnsi="Times New Roman" w:cs="Times New Roman"/>
+          </w:rPr>
+          <w:t>http://advancedresearchjournals.org/journal/irjas/archive/june-2013-vol-1(2)/seed-image-analysis-its-applications-in-seed-science-research</w:t>
+        </w:r>
+      </w:hyperlink>
+      <w:r>
+        <w:rPr>
+          <w:rFonts w:ascii="Times New Roman" w:hAnsi="Times New Roman" w:cs="Times New Roman"/>
+        </w:rPr>
+        <w:t xml:space="preserve"> [accessed: 10-10-2017].</w:t>
+      </w:r>
+    </w:p>
+    <w:p>
+      <w:pPr>
+        <w:rPr>
+          <w:rFonts w:ascii="Times New Roman" w:hAnsi="Times New Roman" w:cs="Times New Roman"/>
+        </w:rPr>
+      </w:pPr>
+      <w:r>
+        <w:rPr>
+          <w:rFonts w:ascii="Times New Roman" w:hAnsi="Times New Roman" w:cs="Times New Roman"/>
+        </w:rPr>
+        <w:t xml:space="preserve">Wang, Z., Guo, X., Wu, X., Wang, Z. (2017) Superpixel segmentation based on multiple seed growth. In: </w:t>
+      </w:r>
+      <w:r>
+        <w:rPr>
+          <w:rFonts w:ascii="Times New Roman" w:hAnsi="Times New Roman" w:cs="Times New Roman"/>
+          <w:i/>
+        </w:rPr>
+        <w:t xml:space="preserve">2017 International Symposium on </w:t>
+      </w:r>
+      <w:r>
+        <w:rPr>
+          <w:rFonts w:ascii="Times New Roman" w:hAnsi="Times New Roman" w:cs="Times New Roman"/>
+          <w:i/>
+        </w:rPr>
+        <w:t>Intelligent Signal Processing and Communication Systems (ISPACS)</w:t>
+      </w:r>
+      <w:r>
+        <w:rPr>
+          <w:rFonts w:ascii="Times New Roman" w:hAnsi="Times New Roman" w:cs="Times New Roman"/>
+        </w:rPr>
+        <w:t xml:space="preserve">, Xiamen, China, 6-9 November. New York, United States of America: IEEE, 529-534. Available from: </w:t>
+      </w:r>
+      <w:hyperlink r:id="rId25" w:history="1">
+        <w:r>
+          <w:rPr>
+            <w:rStyle w:val="Hyperlink"/>
+            <w:rFonts w:ascii="Times New Roman" w:hAnsi="Times New Roman" w:cs="Times New Roman"/>
+          </w:rPr>
+          <w:t>http://ieeexplore.ieee.org/document/8266535/</w:t>
+        </w:r>
+      </w:hyperlink>
+      <w:r>
+        <w:rPr>
+          <w:rFonts w:ascii="Times New Roman" w:hAnsi="Times New Roman" w:cs="Times New Roman"/>
+        </w:rPr>
+        <w:t xml:space="preserve"> [accessed: 17-03-2018].</w:t>
+      </w:r>
+    </w:p>
+    <w:p>
+      <w:pPr>
+        <w:rPr>
+          <w:rFonts w:ascii="Times New Roman" w:hAnsi="Times New Roman" w:cs="Times New Roman"/>
+        </w:rPr>
+      </w:pPr>
     </w:p>
     <w:p>
       <w:pPr>
@@ -3312,10 +4628,10 @@
       </w:pPr>
     </w:p>
     <w:sectPr>
-      <w:headerReference w:type="default" r:id="rId13"/>
-      <w:footerReference w:type="default" r:id="rId14"/>
-      <w:headerReference w:type="first" r:id="rId15"/>
-      <w:footerReference w:type="first" r:id="rId16"/>
+      <w:headerReference w:type="default" r:id="rId26"/>
+      <w:footerReference w:type="default" r:id="rId27"/>
+      <w:headerReference w:type="first" r:id="rId28"/>
+      <w:footerReference w:type="first" r:id="rId29"/>
       <w:pgSz w:w="11906" w:h="16838"/>
       <w:pgMar w:top="1440" w:right="1440" w:bottom="1440" w:left="1440" w:header="708" w:footer="708" w:gutter="0"/>
       <w:cols w:space="708"/>
@@ -8317,6 +9633,7 @@
     <w:lsdException w:name="HTML Sample" w:semiHidden="1" w:unhideWhenUsed="1"/>
     <w:lsdException w:name="HTML Typewriter" w:semiHidden="1" w:unhideWhenUsed="1"/>
     <w:lsdException w:name="HTML Variable" w:semiHidden="1" w:unhideWhenUsed="1"/>
+    <w:lsdException w:name="Normal Table" w:semiHidden="1" w:unhideWhenUsed="1"/>
     <w:lsdException w:name="annotation subject" w:semiHidden="1" w:unhideWhenUsed="1"/>
     <w:lsdException w:name="No List" w:semiHidden="1" w:unhideWhenUsed="1"/>
     <w:lsdException w:name="Outline List 1" w:semiHidden="1" w:unhideWhenUsed="1"/>
@@ -8360,8 +9677,10 @@
     <w:lsdException w:name="Table Elegant" w:semiHidden="1" w:unhideWhenUsed="1"/>
     <w:lsdException w:name="Table Professional" w:semiHidden="1" w:unhideWhenUsed="1"/>
     <w:lsdException w:name="Table Subtle 1" w:semiHidden="1" w:unhideWhenUsed="1"/>
+    <w:lsdException w:name="Table Subtle 2" w:semiHidden="1" w:unhideWhenUsed="1"/>
     <w:lsdException w:name="Table Web 1" w:semiHidden="1" w:unhideWhenUsed="1"/>
     <w:lsdException w:name="Table Web 2" w:semiHidden="1" w:unhideWhenUsed="1"/>
+    <w:lsdException w:name="Table Web 3" w:semiHidden="1" w:unhideWhenUsed="1"/>
     <w:lsdException w:name="Balloon Text" w:semiHidden="1" w:unhideWhenUsed="1"/>
     <w:lsdException w:name="Table Grid" w:uiPriority="39"/>
     <w:lsdException w:name="Table Theme" w:semiHidden="1" w:unhideWhenUsed="1"/>
@@ -9095,6 +10414,18 @@
       <w:lang w:eastAsia="en-GB"/>
     </w:rPr>
   </w:style>
+  <w:style w:type="character" w:styleId="UnresolvedMention">
+    <w:name w:val="Unresolved Mention"/>
+    <w:basedOn w:val="DefaultParagraphFont"/>
+    <w:uiPriority w:val="99"/>
+    <w:semiHidden/>
+    <w:unhideWhenUsed/>
+    <w:rsid w:val="00C1726E"/>
+    <w:rPr>
+      <w:color w:val="808080"/>
+      <w:shd w:val="clear" w:color="auto" w:fill="E6E6E6"/>
+    </w:rPr>
+  </w:style>
 </w:styles>
 </file>
 
@@ -9364,7 +10695,7 @@
 </file>
 
 <file path=customXml/itemProps1.xml><?xml version="1.0" encoding="utf-8"?>
-<ds:datastoreItem xmlns:ds="http://schemas.openxmlformats.org/officeDocument/2006/customXml" ds:itemID="{138DF874-5BFE-452F-A8A4-71B1384F4794}">
+<ds:datastoreItem xmlns:ds="http://schemas.openxmlformats.org/officeDocument/2006/customXml" ds:itemID="{6681D462-7594-4EC8-853C-84DA9A22EF73}">
   <ds:schemaRefs>
     <ds:schemaRef ds:uri="http://schemas.openxmlformats.org/officeDocument/2006/bibliography"/>
   </ds:schemaRefs>

</xml_diff>